<commit_message>
Almost finished with dry added all drawio diagrams
</commit_message>
<xml_diff>
--- a/HW3/Requirements Document.docx
+++ b/HW3/Requirements Document.docx
@@ -109,16 +109,7 @@
           <w:szCs w:val="24"/>
           <w:lang w:bidi="he-IL"/>
         </w:rPr>
-        <w:t>Library Management System</w:t>
-      </w:r>
-      <w:r>
-        <w:rPr>
-          <w:color w:val="156082" w:themeColor="accent1"/>
-          <w:sz w:val="24"/>
-          <w:szCs w:val="24"/>
-          <w:lang w:bidi="he-IL"/>
-        </w:rPr>
-        <w:t xml:space="preserve"> </w:t>
+        <w:t xml:space="preserve">Library Management System </w:t>
       </w:r>
       <w:r>
         <w:rPr>
@@ -514,7 +505,25 @@
           <w:szCs w:val="24"/>
           <w:lang w:bidi="he-IL"/>
         </w:rPr>
-        <w:t>When a user adds a book to the system, the system shall require the following information: Title, Author's name, Publication year, Category (e.g., reference, textbook, reading book, children's book), Brief description, Number of available copies, Publisher's details, and Book's genre.</w:t>
+        <w:t xml:space="preserve">When a </w:t>
+      </w:r>
+      <w:r>
+        <w:rPr>
+          <w:color w:val="156082" w:themeColor="accent1"/>
+          <w:sz w:val="24"/>
+          <w:szCs w:val="24"/>
+          <w:lang w:bidi="he-IL"/>
+        </w:rPr>
+        <w:t>manager</w:t>
+      </w:r>
+      <w:r>
+        <w:rPr>
+          <w:color w:val="156082" w:themeColor="accent1"/>
+          <w:sz w:val="24"/>
+          <w:szCs w:val="24"/>
+          <w:lang w:bidi="he-IL"/>
+        </w:rPr>
+        <w:t xml:space="preserve"> adds a book to the system, the system shall require the following information: Title, Author's name, Publication year, Category (e.g., reference, textbook, reading book, children's book), Brief description, Number of available copies, Publisher's details, and Book's genre.</w:t>
       </w:r>
     </w:p>
     <w:p>
@@ -826,7 +835,27 @@
           <w:szCs w:val="24"/>
           <w:lang w:bidi="he-IL"/>
         </w:rPr>
-        <w:t xml:space="preserve">A customer should be able to use the borrowing capabilities through a clear and easy to use User-Interface. </w:t>
+        <w:t xml:space="preserve">A registered customer can borrow any book </w:t>
+      </w:r>
+      <w:proofErr w:type="gramStart"/>
+      <w:r>
+        <w:rPr>
+          <w:color w:val="156082" w:themeColor="accent1"/>
+          <w:sz w:val="24"/>
+          <w:szCs w:val="24"/>
+          <w:lang w:bidi="he-IL"/>
+        </w:rPr>
+        <w:t>provided that</w:t>
+      </w:r>
+      <w:proofErr w:type="gramEnd"/>
+      <w:r>
+        <w:rPr>
+          <w:color w:val="156082" w:themeColor="accent1"/>
+          <w:sz w:val="24"/>
+          <w:szCs w:val="24"/>
+          <w:lang w:bidi="he-IL"/>
+        </w:rPr>
+        <w:t xml:space="preserve"> it is available remotely through the system.</w:t>
       </w:r>
     </w:p>
     <w:p>
@@ -1314,6 +1343,67 @@
         </w:rPr>
         <w:t>The system must allow the entry of data about books received from suppliers.</w:t>
       </w:r>
+      <w:r>
+        <w:rPr>
+          <w:color w:val="156082" w:themeColor="accent1"/>
+          <w:sz w:val="24"/>
+          <w:szCs w:val="24"/>
+          <w:lang w:bidi="he-IL"/>
+        </w:rPr>
+        <w:br/>
+      </w:r>
+    </w:p>
+    <w:p>
+      <w:pPr>
+        <w:pStyle w:val="ListParagraph"/>
+        <w:numPr>
+          <w:ilvl w:val="0"/>
+          <w:numId w:val="35"/>
+        </w:numPr>
+        <w:rPr>
+          <w:b/>
+          <w:bCs/>
+          <w:color w:val="156082" w:themeColor="accent1"/>
+          <w:sz w:val="24"/>
+          <w:szCs w:val="24"/>
+          <w:lang w:bidi="he-IL"/>
+        </w:rPr>
+      </w:pPr>
+      <w:r>
+        <w:rPr>
+          <w:b/>
+          <w:bCs/>
+          <w:color w:val="156082" w:themeColor="accent1"/>
+          <w:sz w:val="24"/>
+          <w:szCs w:val="24"/>
+          <w:lang w:bidi="he-IL"/>
+        </w:rPr>
+        <w:t>Non-Functional Requirements</w:t>
+      </w:r>
+    </w:p>
+    <w:p>
+      <w:pPr>
+        <w:pStyle w:val="ListParagraph"/>
+        <w:numPr>
+          <w:ilvl w:val="1"/>
+          <w:numId w:val="35"/>
+        </w:numPr>
+        <w:rPr>
+          <w:color w:val="156082" w:themeColor="accent1"/>
+          <w:sz w:val="24"/>
+          <w:szCs w:val="24"/>
+          <w:lang w:bidi="he-IL"/>
+        </w:rPr>
+      </w:pPr>
+      <w:r>
+        <w:rPr>
+          <w:color w:val="156082" w:themeColor="accent1"/>
+          <w:sz w:val="24"/>
+          <w:szCs w:val="24"/>
+          <w:lang w:bidi="he-IL"/>
+        </w:rPr>
+        <w:t>User Interface</w:t>
+      </w:r>
     </w:p>
     <w:p>
       <w:pPr>
@@ -1336,7 +1426,279 @@
           <w:szCs w:val="24"/>
           <w:lang w:bidi="he-IL"/>
         </w:rPr>
-        <w:t>If suppliers offer additional services such as lectures or workshops, the system must support managing these interactions.</w:t>
+        <w:t>The system should feature a simple, user-friendly interface to ensure ease of operation.</w:t>
+      </w:r>
+    </w:p>
+    <w:p>
+      <w:pPr>
+        <w:pStyle w:val="ListParagraph"/>
+        <w:numPr>
+          <w:ilvl w:val="1"/>
+          <w:numId w:val="35"/>
+        </w:numPr>
+        <w:rPr>
+          <w:color w:val="156082" w:themeColor="accent1"/>
+          <w:sz w:val="24"/>
+          <w:szCs w:val="24"/>
+          <w:lang w:bidi="he-IL"/>
+        </w:rPr>
+      </w:pPr>
+      <w:r>
+        <w:rPr>
+          <w:color w:val="156082" w:themeColor="accent1"/>
+          <w:sz w:val="24"/>
+          <w:szCs w:val="24"/>
+          <w:lang w:bidi="he-IL"/>
+        </w:rPr>
+        <w:t>Performance</w:t>
+      </w:r>
+    </w:p>
+    <w:p>
+      <w:pPr>
+        <w:pStyle w:val="ListParagraph"/>
+        <w:numPr>
+          <w:ilvl w:val="2"/>
+          <w:numId w:val="35"/>
+        </w:numPr>
+        <w:rPr>
+          <w:color w:val="156082" w:themeColor="accent1"/>
+          <w:sz w:val="24"/>
+          <w:szCs w:val="24"/>
+          <w:lang w:bidi="he-IL"/>
+        </w:rPr>
+      </w:pPr>
+      <w:r>
+        <w:rPr>
+          <w:color w:val="156082" w:themeColor="accent1"/>
+          <w:sz w:val="24"/>
+          <w:szCs w:val="24"/>
+          <w:lang w:bidi="he-IL"/>
+        </w:rPr>
+        <w:t xml:space="preserve">The system must provide fast, responsive access to book information and </w:t>
+      </w:r>
+      <w:r>
+        <w:rPr>
+          <w:color w:val="156082" w:themeColor="accent1"/>
+          <w:sz w:val="24"/>
+          <w:szCs w:val="24"/>
+          <w:lang w:bidi="he-IL"/>
+        </w:rPr>
+        <w:t>customer</w:t>
+      </w:r>
+      <w:r>
+        <w:rPr>
+          <w:color w:val="156082" w:themeColor="accent1"/>
+          <w:sz w:val="24"/>
+          <w:szCs w:val="24"/>
+          <w:lang w:bidi="he-IL"/>
+        </w:rPr>
+        <w:t xml:space="preserve"> records.</w:t>
+      </w:r>
+    </w:p>
+    <w:p>
+      <w:pPr>
+        <w:pStyle w:val="ListParagraph"/>
+        <w:numPr>
+          <w:ilvl w:val="2"/>
+          <w:numId w:val="35"/>
+        </w:numPr>
+        <w:rPr>
+          <w:color w:val="156082" w:themeColor="accent1"/>
+          <w:sz w:val="24"/>
+          <w:szCs w:val="24"/>
+          <w:lang w:bidi="he-IL"/>
+        </w:rPr>
+      </w:pPr>
+      <w:r>
+        <w:rPr>
+          <w:color w:val="156082" w:themeColor="accent1"/>
+          <w:sz w:val="24"/>
+          <w:szCs w:val="24"/>
+          <w:lang w:bidi="he-IL"/>
+        </w:rPr>
+        <w:t>It should handle simultaneous access by multiple users without significant performance degradation.</w:t>
+      </w:r>
+    </w:p>
+    <w:p>
+      <w:pPr>
+        <w:pStyle w:val="ListParagraph"/>
+        <w:numPr>
+          <w:ilvl w:val="1"/>
+          <w:numId w:val="35"/>
+        </w:numPr>
+        <w:rPr>
+          <w:color w:val="156082" w:themeColor="accent1"/>
+          <w:sz w:val="24"/>
+          <w:szCs w:val="24"/>
+          <w:lang w:bidi="he-IL"/>
+        </w:rPr>
+      </w:pPr>
+      <w:r>
+        <w:rPr>
+          <w:color w:val="156082" w:themeColor="accent1"/>
+          <w:sz w:val="24"/>
+          <w:szCs w:val="24"/>
+          <w:lang w:bidi="he-IL"/>
+        </w:rPr>
+        <w:t>Security</w:t>
+      </w:r>
+    </w:p>
+    <w:p>
+      <w:pPr>
+        <w:pStyle w:val="ListParagraph"/>
+        <w:numPr>
+          <w:ilvl w:val="2"/>
+          <w:numId w:val="35"/>
+        </w:numPr>
+        <w:rPr>
+          <w:color w:val="156082" w:themeColor="accent1"/>
+          <w:sz w:val="24"/>
+          <w:szCs w:val="24"/>
+          <w:lang w:bidi="he-IL"/>
+        </w:rPr>
+      </w:pPr>
+      <w:r>
+        <w:rPr>
+          <w:color w:val="156082" w:themeColor="accent1"/>
+          <w:sz w:val="24"/>
+          <w:szCs w:val="24"/>
+          <w:lang w:bidi="he-IL"/>
+        </w:rPr>
+        <w:t xml:space="preserve">The system must ensure secure transmission of </w:t>
+      </w:r>
+      <w:r>
+        <w:rPr>
+          <w:color w:val="156082" w:themeColor="accent1"/>
+          <w:sz w:val="24"/>
+          <w:szCs w:val="24"/>
+          <w:lang w:bidi="he-IL"/>
+        </w:rPr>
+        <w:t>customer</w:t>
+      </w:r>
+      <w:r>
+        <w:rPr>
+          <w:color w:val="156082" w:themeColor="accent1"/>
+          <w:sz w:val="24"/>
+          <w:szCs w:val="24"/>
+          <w:lang w:bidi="he-IL"/>
+        </w:rPr>
+        <w:t xml:space="preserve"> data and book information.</w:t>
+      </w:r>
+    </w:p>
+    <w:p>
+      <w:pPr>
+        <w:pStyle w:val="ListParagraph"/>
+        <w:numPr>
+          <w:ilvl w:val="2"/>
+          <w:numId w:val="35"/>
+        </w:numPr>
+        <w:rPr>
+          <w:color w:val="156082" w:themeColor="accent1"/>
+          <w:sz w:val="24"/>
+          <w:szCs w:val="24"/>
+          <w:lang w:bidi="he-IL"/>
+        </w:rPr>
+      </w:pPr>
+      <w:r>
+        <w:rPr>
+          <w:color w:val="156082" w:themeColor="accent1"/>
+          <w:sz w:val="24"/>
+          <w:szCs w:val="24"/>
+          <w:lang w:bidi="he-IL"/>
+        </w:rPr>
+        <w:t>It should protect against unauthorized access and data breaches.</w:t>
+      </w:r>
+    </w:p>
+    <w:p>
+      <w:pPr>
+        <w:pStyle w:val="ListParagraph"/>
+        <w:numPr>
+          <w:ilvl w:val="1"/>
+          <w:numId w:val="35"/>
+        </w:numPr>
+        <w:rPr>
+          <w:color w:val="156082" w:themeColor="accent1"/>
+          <w:sz w:val="24"/>
+          <w:szCs w:val="24"/>
+          <w:lang w:bidi="he-IL"/>
+        </w:rPr>
+      </w:pPr>
+      <w:r>
+        <w:rPr>
+          <w:color w:val="156082" w:themeColor="accent1"/>
+          <w:sz w:val="24"/>
+          <w:szCs w:val="24"/>
+          <w:lang w:bidi="he-IL"/>
+        </w:rPr>
+        <w:t>Integration</w:t>
+      </w:r>
+    </w:p>
+    <w:p>
+      <w:pPr>
+        <w:pStyle w:val="ListParagraph"/>
+        <w:numPr>
+          <w:ilvl w:val="2"/>
+          <w:numId w:val="35"/>
+        </w:numPr>
+        <w:rPr>
+          <w:color w:val="156082" w:themeColor="accent1"/>
+          <w:sz w:val="24"/>
+          <w:szCs w:val="24"/>
+          <w:lang w:bidi="he-IL"/>
+        </w:rPr>
+      </w:pPr>
+      <w:r>
+        <w:rPr>
+          <w:color w:val="156082" w:themeColor="accent1"/>
+          <w:sz w:val="24"/>
+          <w:szCs w:val="24"/>
+          <w:lang w:bidi="he-IL"/>
+        </w:rPr>
+        <w:t>The system must integrate seamlessly with external borrowing and email systems.</w:t>
+      </w:r>
+    </w:p>
+    <w:p>
+      <w:pPr>
+        <w:pStyle w:val="ListParagraph"/>
+        <w:numPr>
+          <w:ilvl w:val="2"/>
+          <w:numId w:val="35"/>
+        </w:numPr>
+        <w:rPr>
+          <w:color w:val="156082" w:themeColor="accent1"/>
+          <w:sz w:val="24"/>
+          <w:szCs w:val="24"/>
+          <w:lang w:bidi="he-IL"/>
+        </w:rPr>
+      </w:pPr>
+      <w:r>
+        <w:rPr>
+          <w:color w:val="156082" w:themeColor="accent1"/>
+          <w:sz w:val="24"/>
+          <w:szCs w:val="24"/>
+          <w:lang w:bidi="he-IL"/>
+        </w:rPr>
+        <w:t xml:space="preserve">It should support the integration </w:t>
+      </w:r>
+      <w:proofErr w:type="gramStart"/>
+      <w:r>
+        <w:rPr>
+          <w:color w:val="156082" w:themeColor="accent1"/>
+          <w:sz w:val="24"/>
+          <w:szCs w:val="24"/>
+          <w:lang w:bidi="he-IL"/>
+        </w:rPr>
+        <w:t>with</w:t>
+      </w:r>
+      <w:proofErr w:type="gramEnd"/>
+      <w:r>
+        <w:rPr>
+          <w:color w:val="156082" w:themeColor="accent1"/>
+          <w:sz w:val="24"/>
+          <w:szCs w:val="24"/>
+          <w:lang w:bidi="he-IL"/>
+        </w:rPr>
+        <w:t xml:space="preserve"> multiple external systems for managing book loans and supplier interactions.</w:t>
       </w:r>
     </w:p>
     <w:p>
@@ -1376,7 +1738,7 @@
           <w:szCs w:val="24"/>
           <w:lang w:bidi="he-IL"/>
         </w:rPr>
-        <w:t>Non-Functional Requirements</w:t>
+        <w:t>System Evolution (Anticipated Future Changes)</w:t>
       </w:r>
     </w:p>
     <w:p>
@@ -1400,7 +1762,7 @@
           <w:szCs w:val="24"/>
           <w:lang w:bidi="he-IL"/>
         </w:rPr>
-        <w:t>User Interface</w:t>
+        <w:t>Mobile Application Development</w:t>
       </w:r>
     </w:p>
     <w:p>
@@ -1424,7 +1786,7 @@
           <w:szCs w:val="24"/>
           <w:lang w:bidi="he-IL"/>
         </w:rPr>
-        <w:t>The system should feature a simple, user-friendly interface to ensure ease of operation.</w:t>
+        <w:t>Development of a mobile app for improved access and management.</w:t>
       </w:r>
     </w:p>
     <w:p>
@@ -1448,7 +1810,7 @@
           <w:szCs w:val="24"/>
           <w:lang w:bidi="he-IL"/>
         </w:rPr>
-        <w:t>Performance</w:t>
+        <w:t>Enhanced Integration</w:t>
       </w:r>
     </w:p>
     <w:p>
@@ -1472,49 +1834,7 @@
           <w:szCs w:val="24"/>
           <w:lang w:bidi="he-IL"/>
         </w:rPr>
-        <w:t xml:space="preserve">The system must provide fast, responsive access to book information and </w:t>
-      </w:r>
-      <w:r>
-        <w:rPr>
-          <w:color w:val="156082" w:themeColor="accent1"/>
-          <w:sz w:val="24"/>
-          <w:szCs w:val="24"/>
-          <w:lang w:bidi="he-IL"/>
-        </w:rPr>
-        <w:t>customer</w:t>
-      </w:r>
-      <w:r>
-        <w:rPr>
-          <w:color w:val="156082" w:themeColor="accent1"/>
-          <w:sz w:val="24"/>
-          <w:szCs w:val="24"/>
-          <w:lang w:bidi="he-IL"/>
-        </w:rPr>
-        <w:t xml:space="preserve"> records.</w:t>
-      </w:r>
-    </w:p>
-    <w:p>
-      <w:pPr>
-        <w:pStyle w:val="ListParagraph"/>
-        <w:numPr>
-          <w:ilvl w:val="2"/>
-          <w:numId w:val="35"/>
-        </w:numPr>
-        <w:rPr>
-          <w:color w:val="156082" w:themeColor="accent1"/>
-          <w:sz w:val="24"/>
-          <w:szCs w:val="24"/>
-          <w:lang w:bidi="he-IL"/>
-        </w:rPr>
-      </w:pPr>
-      <w:r>
-        <w:rPr>
-          <w:color w:val="156082" w:themeColor="accent1"/>
-          <w:sz w:val="24"/>
-          <w:szCs w:val="24"/>
-          <w:lang w:bidi="he-IL"/>
-        </w:rPr>
-        <w:t>It should handle simultaneous access by multiple users without significant performance degradation.</w:t>
+        <w:t>Integration with additional external systems, such as online cataloging services or advanced supplier management tools.</w:t>
       </w:r>
     </w:p>
     <w:p>
@@ -1538,325 +1858,7 @@
           <w:szCs w:val="24"/>
           <w:lang w:bidi="he-IL"/>
         </w:rPr>
-        <w:t>Security</w:t>
-      </w:r>
-    </w:p>
-    <w:p>
-      <w:pPr>
-        <w:pStyle w:val="ListParagraph"/>
-        <w:numPr>
-          <w:ilvl w:val="2"/>
-          <w:numId w:val="35"/>
-        </w:numPr>
-        <w:rPr>
-          <w:color w:val="156082" w:themeColor="accent1"/>
-          <w:sz w:val="24"/>
-          <w:szCs w:val="24"/>
-          <w:lang w:bidi="he-IL"/>
-        </w:rPr>
-      </w:pPr>
-      <w:r>
-        <w:rPr>
-          <w:color w:val="156082" w:themeColor="accent1"/>
-          <w:sz w:val="24"/>
-          <w:szCs w:val="24"/>
-          <w:lang w:bidi="he-IL"/>
-        </w:rPr>
-        <w:t xml:space="preserve">The system must ensure secure transmission of </w:t>
-      </w:r>
-      <w:r>
-        <w:rPr>
-          <w:color w:val="156082" w:themeColor="accent1"/>
-          <w:sz w:val="24"/>
-          <w:szCs w:val="24"/>
-          <w:lang w:bidi="he-IL"/>
-        </w:rPr>
-        <w:t>customer</w:t>
-      </w:r>
-      <w:r>
-        <w:rPr>
-          <w:color w:val="156082" w:themeColor="accent1"/>
-          <w:sz w:val="24"/>
-          <w:szCs w:val="24"/>
-          <w:lang w:bidi="he-IL"/>
-        </w:rPr>
-        <w:t xml:space="preserve"> data and book information.</w:t>
-      </w:r>
-    </w:p>
-    <w:p>
-      <w:pPr>
-        <w:pStyle w:val="ListParagraph"/>
-        <w:numPr>
-          <w:ilvl w:val="2"/>
-          <w:numId w:val="35"/>
-        </w:numPr>
-        <w:rPr>
-          <w:color w:val="156082" w:themeColor="accent1"/>
-          <w:sz w:val="24"/>
-          <w:szCs w:val="24"/>
-          <w:lang w:bidi="he-IL"/>
-        </w:rPr>
-      </w:pPr>
-      <w:r>
-        <w:rPr>
-          <w:color w:val="156082" w:themeColor="accent1"/>
-          <w:sz w:val="24"/>
-          <w:szCs w:val="24"/>
-          <w:lang w:bidi="he-IL"/>
-        </w:rPr>
-        <w:t>It should protect against unauthorized access and data breaches.</w:t>
-      </w:r>
-    </w:p>
-    <w:p>
-      <w:pPr>
-        <w:pStyle w:val="ListParagraph"/>
-        <w:numPr>
-          <w:ilvl w:val="1"/>
-          <w:numId w:val="35"/>
-        </w:numPr>
-        <w:rPr>
-          <w:color w:val="156082" w:themeColor="accent1"/>
-          <w:sz w:val="24"/>
-          <w:szCs w:val="24"/>
-          <w:lang w:bidi="he-IL"/>
-        </w:rPr>
-      </w:pPr>
-      <w:r>
-        <w:rPr>
-          <w:color w:val="156082" w:themeColor="accent1"/>
-          <w:sz w:val="24"/>
-          <w:szCs w:val="24"/>
-          <w:lang w:bidi="he-IL"/>
-        </w:rPr>
-        <w:t>Integration</w:t>
-      </w:r>
-    </w:p>
-    <w:p>
-      <w:pPr>
-        <w:pStyle w:val="ListParagraph"/>
-        <w:numPr>
-          <w:ilvl w:val="2"/>
-          <w:numId w:val="35"/>
-        </w:numPr>
-        <w:rPr>
-          <w:color w:val="156082" w:themeColor="accent1"/>
-          <w:sz w:val="24"/>
-          <w:szCs w:val="24"/>
-          <w:lang w:bidi="he-IL"/>
-        </w:rPr>
-      </w:pPr>
-      <w:r>
-        <w:rPr>
-          <w:color w:val="156082" w:themeColor="accent1"/>
-          <w:sz w:val="24"/>
-          <w:szCs w:val="24"/>
-          <w:lang w:bidi="he-IL"/>
-        </w:rPr>
-        <w:t>The system must integrate seamlessly with external borrowing and email systems.</w:t>
-      </w:r>
-    </w:p>
-    <w:p>
-      <w:pPr>
-        <w:pStyle w:val="ListParagraph"/>
-        <w:numPr>
-          <w:ilvl w:val="2"/>
-          <w:numId w:val="35"/>
-        </w:numPr>
-        <w:rPr>
-          <w:color w:val="156082" w:themeColor="accent1"/>
-          <w:sz w:val="24"/>
-          <w:szCs w:val="24"/>
-          <w:lang w:bidi="he-IL"/>
-        </w:rPr>
-      </w:pPr>
-      <w:r>
-        <w:rPr>
-          <w:color w:val="156082" w:themeColor="accent1"/>
-          <w:sz w:val="24"/>
-          <w:szCs w:val="24"/>
-          <w:lang w:bidi="he-IL"/>
-        </w:rPr>
-        <w:t xml:space="preserve">It should support the integration </w:t>
-      </w:r>
-      <w:proofErr w:type="gramStart"/>
-      <w:r>
-        <w:rPr>
-          <w:color w:val="156082" w:themeColor="accent1"/>
-          <w:sz w:val="24"/>
-          <w:szCs w:val="24"/>
-          <w:lang w:bidi="he-IL"/>
-        </w:rPr>
-        <w:t>with</w:t>
-      </w:r>
-      <w:proofErr w:type="gramEnd"/>
-      <w:r>
-        <w:rPr>
-          <w:color w:val="156082" w:themeColor="accent1"/>
-          <w:sz w:val="24"/>
-          <w:szCs w:val="24"/>
-          <w:lang w:bidi="he-IL"/>
-        </w:rPr>
-        <w:t xml:space="preserve"> multiple external systems for managing book loans and supplier interactions.</w:t>
-      </w:r>
-    </w:p>
-    <w:p>
-      <w:pPr>
-        <w:pStyle w:val="ListParagraph"/>
-        <w:ind w:left="792"/>
-        <w:rPr>
-          <w:color w:val="156082" w:themeColor="accent1"/>
-          <w:sz w:val="24"/>
-          <w:szCs w:val="24"/>
-          <w:lang w:bidi="he-IL"/>
-        </w:rPr>
-      </w:pPr>
-    </w:p>
-    <w:p>
-      <w:pPr>
-        <w:pStyle w:val="ListParagraph"/>
-        <w:numPr>
-          <w:ilvl w:val="0"/>
-          <w:numId w:val="35"/>
-        </w:numPr>
-        <w:rPr>
-          <w:b/>
-          <w:bCs/>
-          <w:color w:val="156082" w:themeColor="accent1"/>
-          <w:sz w:val="24"/>
-          <w:szCs w:val="24"/>
-          <w:lang w:bidi="he-IL"/>
-        </w:rPr>
-      </w:pPr>
-      <w:r>
-        <w:rPr>
-          <w:b/>
-          <w:bCs/>
-          <w:color w:val="156082" w:themeColor="accent1"/>
-          <w:sz w:val="24"/>
-          <w:szCs w:val="24"/>
-          <w:lang w:bidi="he-IL"/>
-        </w:rPr>
-        <w:t>System Evolution (Anticipated Future Changes)</w:t>
-      </w:r>
-    </w:p>
-    <w:p>
-      <w:pPr>
-        <w:pStyle w:val="ListParagraph"/>
-        <w:numPr>
-          <w:ilvl w:val="1"/>
-          <w:numId w:val="35"/>
-        </w:numPr>
-        <w:rPr>
-          <w:color w:val="156082" w:themeColor="accent1"/>
-          <w:sz w:val="24"/>
-          <w:szCs w:val="24"/>
-          <w:lang w:bidi="he-IL"/>
-        </w:rPr>
-      </w:pPr>
-      <w:r>
-        <w:rPr>
-          <w:color w:val="156082" w:themeColor="accent1"/>
-          <w:sz w:val="24"/>
-          <w:szCs w:val="24"/>
-          <w:lang w:bidi="he-IL"/>
-        </w:rPr>
-        <w:t>Mobile Application Development</w:t>
-      </w:r>
-    </w:p>
-    <w:p>
-      <w:pPr>
-        <w:pStyle w:val="ListParagraph"/>
-        <w:numPr>
-          <w:ilvl w:val="2"/>
-          <w:numId w:val="35"/>
-        </w:numPr>
-        <w:rPr>
-          <w:color w:val="156082" w:themeColor="accent1"/>
-          <w:sz w:val="24"/>
-          <w:szCs w:val="24"/>
-          <w:lang w:bidi="he-IL"/>
-        </w:rPr>
-      </w:pPr>
-      <w:r>
-        <w:rPr>
-          <w:color w:val="156082" w:themeColor="accent1"/>
-          <w:sz w:val="24"/>
-          <w:szCs w:val="24"/>
-          <w:lang w:bidi="he-IL"/>
-        </w:rPr>
-        <w:t>Development of a mobile app for improved access and management.</w:t>
-      </w:r>
-    </w:p>
-    <w:p>
-      <w:pPr>
-        <w:pStyle w:val="ListParagraph"/>
-        <w:numPr>
-          <w:ilvl w:val="1"/>
-          <w:numId w:val="35"/>
-        </w:numPr>
-        <w:rPr>
-          <w:color w:val="156082" w:themeColor="accent1"/>
-          <w:sz w:val="24"/>
-          <w:szCs w:val="24"/>
-          <w:lang w:bidi="he-IL"/>
-        </w:rPr>
-      </w:pPr>
-      <w:r>
-        <w:rPr>
-          <w:color w:val="156082" w:themeColor="accent1"/>
-          <w:sz w:val="24"/>
-          <w:szCs w:val="24"/>
-          <w:lang w:bidi="he-IL"/>
-        </w:rPr>
-        <w:t>Enhanced Integration</w:t>
-      </w:r>
-    </w:p>
-    <w:p>
-      <w:pPr>
-        <w:pStyle w:val="ListParagraph"/>
-        <w:numPr>
-          <w:ilvl w:val="2"/>
-          <w:numId w:val="35"/>
-        </w:numPr>
-        <w:rPr>
-          <w:color w:val="156082" w:themeColor="accent1"/>
-          <w:sz w:val="24"/>
-          <w:szCs w:val="24"/>
-          <w:lang w:bidi="he-IL"/>
-        </w:rPr>
-      </w:pPr>
-      <w:r>
-        <w:rPr>
-          <w:color w:val="156082" w:themeColor="accent1"/>
-          <w:sz w:val="24"/>
-          <w:szCs w:val="24"/>
-          <w:lang w:bidi="he-IL"/>
-        </w:rPr>
         <w:lastRenderedPageBreak/>
-        <w:t>Integration with additional external systems, such as online cataloging services or advanced supplier management tools.</w:t>
-      </w:r>
-    </w:p>
-    <w:p>
-      <w:pPr>
-        <w:pStyle w:val="ListParagraph"/>
-        <w:numPr>
-          <w:ilvl w:val="1"/>
-          <w:numId w:val="35"/>
-        </w:numPr>
-        <w:rPr>
-          <w:color w:val="156082" w:themeColor="accent1"/>
-          <w:sz w:val="24"/>
-          <w:szCs w:val="24"/>
-          <w:lang w:bidi="he-IL"/>
-        </w:rPr>
-      </w:pPr>
-      <w:r>
-        <w:rPr>
-          <w:color w:val="156082" w:themeColor="accent1"/>
-          <w:sz w:val="24"/>
-          <w:szCs w:val="24"/>
-          <w:lang w:bidi="he-IL"/>
-        </w:rPr>
         <w:t>Advanced Reporting</w:t>
       </w:r>
     </w:p>

</xml_diff>